<commit_message>
Renaming files and continuing work on results section
</commit_message>
<xml_diff>
--- a/Student permission form - Ethics DataSci MSc.docx
+++ b/Student permission form - Ethics DataSci MSc.docx
@@ -96,7 +96,15 @@
           <w:bCs/>
           <w:szCs w:val="24"/>
         </w:rPr>
-        <w:t xml:space="preserve"> Edward Matthews</w:t>
+        <w:t xml:space="preserve"> </w:t>
+      </w:r>
+      <w:r>
+        <w:rPr>
+          <w:b/>
+          <w:bCs/>
+          <w:szCs w:val="24"/>
+        </w:rPr>
+        <w:t>Matthew Edwards</w:t>
       </w:r>
     </w:p>
     <w:p>

</xml_diff>